<commit_message>
Updated after the review
</commit_message>
<xml_diff>
--- a/report.docx
+++ b/report.docx
@@ -198,11 +198,11 @@
         <w:pStyle w:val="ListParagraph"/>
         <w:numPr>
           <w:ilvl w:val="0"/>
-          <w:numId w:val="1"/>
+          <w:numId w:val="2"/>
         </w:numPr>
       </w:pPr>
       <w:r>
-        <w:t>“OK” State: if the light is green, the vehicle will enter the “OK” state.</w:t>
+        <w:t xml:space="preserve">“Okay to go left" (state=0): The agent will enter into this state, if the next way point is “left” and inputs from the all the directions: - “left”, “right” and “oncoming” is None. If no other car is coming in from any of these three directions, it is safe to take a left turn. So, in this case the cab will enter into state 0. </w:t>
       </w:r>
     </w:p>
     <w:p>
@@ -210,11 +210,11 @@
         <w:pStyle w:val="ListParagraph"/>
         <w:numPr>
           <w:ilvl w:val="0"/>
-          <w:numId w:val="1"/>
+          <w:numId w:val="2"/>
         </w:numPr>
       </w:pPr>
       <w:r>
-        <w:t>“Stop!” State: If the light is red the vehicle will enter the “Stop!” state.</w:t>
+        <w:t xml:space="preserve">“Okay to go forward” (state=1): The agent will enter into this state, if its next waypoint is forward and no other cab is coming in either from the left or from the right direction. </w:t>
       </w:r>
     </w:p>
     <w:p>
@@ -222,18 +222,38 @@
         <w:pStyle w:val="ListParagraph"/>
         <w:numPr>
           <w:ilvl w:val="0"/>
-          <w:numId w:val="1"/>
+          <w:numId w:val="2"/>
         </w:numPr>
       </w:pPr>
       <w:r>
-        <w:t>“Deadline Missed!” If the time remaining in the deadline variable takes a negative value. The vehicle will enter the “Deadline missed!” state.</w:t>
-      </w:r>
-    </w:p>
-    <w:p>
-      <w:pPr>
-        <w:ind w:left="360"/>
-      </w:pPr>
-    </w:p>
+        <w:t>“Okay to go right” (state=2): The agent will enter into this state, if its next waypoint is right. Since, right is mostly a free turn in US roads. The agent will be allowed to make a turn without any other checks and will enter into state 2.</w:t>
+      </w:r>
+    </w:p>
+    <w:p>
+      <w:pPr>
+        <w:pStyle w:val="ListParagraph"/>
+        <w:numPr>
+          <w:ilvl w:val="0"/>
+          <w:numId w:val="2"/>
+        </w:numPr>
+      </w:pPr>
+      <w:r>
+        <w:t xml:space="preserve">“Collision state” (state=3): If the agent doesn’t enter into any of the three states, then the agent will enter into state=3. This is a collision state. </w:t>
+      </w:r>
+    </w:p>
+    <w:p>
+      <w:pPr>
+        <w:pStyle w:val="ListParagraph"/>
+        <w:numPr>
+          <w:ilvl w:val="0"/>
+          <w:numId w:val="2"/>
+        </w:numPr>
+      </w:pPr>
+      <w:r>
+        <w:t>“Stop at red signal” (state=4): If the light is red, then the can will enter into the red signal state. This is state=4, or the “red signal” state.</w:t>
+      </w:r>
+    </w:p>
+    <w:p/>
     <w:p>
       <w:pPr>
         <w:rPr>
@@ -386,7 +406,163 @@
     </w:p>
     <w:p>
       <w:r>
-        <w:t xml:space="preserve">Answer: The cars seems to be running in a more organized way compared to the way they were running previously. This behavior is happening because of the Q matrix, which is used to decide the next action, which decides the next action based on the current estimate of the long-term reward of the car. </w:t>
+        <w:lastRenderedPageBreak/>
+        <w:t xml:space="preserve">Answer: </w:t>
+      </w:r>
+      <w:r>
+        <w:t xml:space="preserve">After many iterations of the Q-learning algorithm, the agent seems to be learning the approximation of the optimal policy.  The agent seem to reaching the goal state, </w:t>
+      </w:r>
+      <w:r>
+        <w:t xml:space="preserve">more rapidly compared to way it was roaming in the environment at random. Also, the agent is not missing the deadlines, as it was doing before. </w:t>
+      </w:r>
+      <w:proofErr w:type="gramStart"/>
+      <w:r>
+        <w:t>Here’s is</w:t>
+      </w:r>
+      <w:proofErr w:type="gramEnd"/>
+      <w:r>
+        <w:t xml:space="preserve"> the </w:t>
+      </w:r>
+      <w:proofErr w:type="spellStart"/>
+      <w:r>
+        <w:t>q_matrix</w:t>
+      </w:r>
+      <w:proofErr w:type="spellEnd"/>
+      <w:r>
+        <w:t xml:space="preserve"> from the algorithm, after 51 trails of the algorithm. </w:t>
+      </w:r>
+    </w:p>
+    <w:p/>
+    <w:p>
+      <w:r>
+        <w:t xml:space="preserve">Action </w:t>
+      </w:r>
+      <w:proofErr w:type="gramStart"/>
+      <w:r>
+        <w:t>[ None</w:t>
+      </w:r>
+      <w:proofErr w:type="gramEnd"/>
+      <w:r>
+        <w:t>, forward, left, right]</w:t>
+      </w:r>
+    </w:p>
+    <w:p>
+      <w:r>
+        <w:t xml:space="preserve">State 0 [[1 </w:t>
+      </w:r>
+      <w:proofErr w:type="spellStart"/>
+      <w:r>
+        <w:t>1</w:t>
+      </w:r>
+      <w:proofErr w:type="spellEnd"/>
+      <w:r>
+        <w:t xml:space="preserve"> 2 </w:t>
+      </w:r>
+      <w:proofErr w:type="spellStart"/>
+      <w:r>
+        <w:t>2</w:t>
+      </w:r>
+      <w:proofErr w:type="spellEnd"/>
+      <w:r>
+        <w:t>]</w:t>
+      </w:r>
+    </w:p>
+    <w:p>
+      <w:r>
+        <w:t xml:space="preserve">State 1  [0 3 2 </w:t>
+      </w:r>
+      <w:proofErr w:type="spellStart"/>
+      <w:r>
+        <w:t>2</w:t>
+      </w:r>
+      <w:proofErr w:type="spellEnd"/>
+      <w:r>
+        <w:t>]</w:t>
+      </w:r>
+    </w:p>
+    <w:p>
+      <w:r>
+        <w:t xml:space="preserve">State 2  [1 </w:t>
+      </w:r>
+      <w:proofErr w:type="spellStart"/>
+      <w:r>
+        <w:t>1</w:t>
+      </w:r>
+      <w:proofErr w:type="spellEnd"/>
+      <w:r>
+        <w:t xml:space="preserve"> </w:t>
+      </w:r>
+      <w:proofErr w:type="spellStart"/>
+      <w:r>
+        <w:t>1</w:t>
+      </w:r>
+      <w:proofErr w:type="spellEnd"/>
+      <w:r>
+        <w:t xml:space="preserve"> 2]</w:t>
+      </w:r>
+    </w:p>
+    <w:p>
+      <w:r>
+        <w:t xml:space="preserve">State 3 [1 2 </w:t>
+      </w:r>
+      <w:proofErr w:type="spellStart"/>
+      <w:r>
+        <w:t>2</w:t>
+      </w:r>
+      <w:proofErr w:type="spellEnd"/>
+      <w:r>
+        <w:t xml:space="preserve"> </w:t>
+      </w:r>
+      <w:proofErr w:type="spellStart"/>
+      <w:r>
+        <w:t>2</w:t>
+      </w:r>
+      <w:proofErr w:type="spellEnd"/>
+      <w:r>
+        <w:t>]</w:t>
+      </w:r>
+    </w:p>
+    <w:p>
+      <w:r>
+        <w:t xml:space="preserve">State 4 [0 </w:t>
+      </w:r>
+      <w:proofErr w:type="spellStart"/>
+      <w:r>
+        <w:t>0</w:t>
+      </w:r>
+      <w:proofErr w:type="spellEnd"/>
+      <w:r>
+        <w:t xml:space="preserve"> </w:t>
+      </w:r>
+      <w:proofErr w:type="spellStart"/>
+      <w:r>
+        <w:t>0</w:t>
+      </w:r>
+      <w:proofErr w:type="spellEnd"/>
+      <w:r>
+        <w:t xml:space="preserve"> </w:t>
+      </w:r>
+      <w:proofErr w:type="spellStart"/>
+      <w:r>
+        <w:t>0</w:t>
+      </w:r>
+      <w:proofErr w:type="spellEnd"/>
+      <w:r>
+        <w:t>]]</w:t>
+      </w:r>
+    </w:p>
+    <w:p/>
+    <w:p>
+      <w:r>
+        <w:t xml:space="preserve">This behavior is occurring because the agent is learning the approximation of the true Q(s, a) </w:t>
+      </w:r>
+      <w:proofErr w:type="gramStart"/>
+      <w:r>
+        <w:t>function(</w:t>
+      </w:r>
+      <w:proofErr w:type="gramEnd"/>
+      <w:r>
+        <w:t xml:space="preserve">or the policy) in this environment. </w:t>
       </w:r>
     </w:p>
     <w:p/>
@@ -398,7 +574,7 @@
         <w:textAlignment w:val="baseline"/>
         <w:rPr>
           <w:rStyle w:val="Emphasis"/>
-          <w:rFonts w:ascii="inherit" w:hAnsi="inherit"/>
+          <w:rFonts w:ascii="inherit" w:hAnsi="inherit" w:hint="eastAsia"/>
           <w:color w:val="4F4F4F"/>
           <w:sz w:val="23"/>
           <w:szCs w:val="23"/>
@@ -447,14 +623,6 @@
         <w:spacing w:before="0" w:beforeAutospacing="0" w:after="0" w:afterAutospacing="0" w:line="383" w:lineRule="atLeast"/>
         <w:textAlignment w:val="baseline"/>
         <w:rPr>
-          <w:rFonts w:ascii="Helvetica" w:hAnsi="Helvetica"/>
-          <w:color w:val="4F4F4F"/>
-          <w:sz w:val="23"/>
-          <w:szCs w:val="23"/>
-        </w:rPr>
-      </w:pPr>
-      <w:r>
-        <w:rPr>
           <w:rStyle w:val="Emphasis"/>
           <w:rFonts w:ascii="inherit" w:hAnsi="inherit"/>
           <w:i w:val="0"/>
@@ -463,8 +631,97 @@
           <w:szCs w:val="23"/>
           <w:bdr w:val="none" w:sz="0" w:space="0" w:color="auto" w:frame="1"/>
         </w:rPr>
-        <w:t xml:space="preserve">Answer: I tuned the parameter value of gamme which is also known as the discount factor of the Q learning algorith. Currently, </w:t>
-      </w:r>
+      </w:pPr>
+      <w:r>
+        <w:rPr>
+          <w:rStyle w:val="Emphasis"/>
+          <w:rFonts w:ascii="inherit" w:hAnsi="inherit"/>
+          <w:i w:val="0"/>
+          <w:color w:val="4F4F4F"/>
+          <w:sz w:val="23"/>
+          <w:szCs w:val="23"/>
+          <w:bdr w:val="none" w:sz="0" w:space="0" w:color="auto" w:frame="1"/>
+        </w:rPr>
+        <w:t xml:space="preserve">Answer: </w:t>
+      </w:r>
+      <w:r>
+        <w:rPr>
+          <w:rStyle w:val="Emphasis"/>
+          <w:rFonts w:ascii="inherit" w:hAnsi="inherit"/>
+          <w:i w:val="0"/>
+          <w:color w:val="4F4F4F"/>
+          <w:sz w:val="23"/>
+          <w:szCs w:val="23"/>
+          <w:bdr w:val="none" w:sz="0" w:space="0" w:color="auto" w:frame="1"/>
+        </w:rPr>
+        <w:t>I trained the smartcab with the two choices of the learning rate parameter in the q_learning algorithm.</w:t>
+      </w:r>
+    </w:p>
+    <w:p>
+      <w:pPr>
+        <w:pStyle w:val="NormalWeb"/>
+        <w:numPr>
+          <w:ilvl w:val="0"/>
+          <w:numId w:val="3"/>
+        </w:numPr>
+        <w:shd w:val="clear" w:color="auto" w:fill="FFFFFF"/>
+        <w:spacing w:before="0" w:beforeAutospacing="0" w:after="0" w:afterAutospacing="0" w:line="383" w:lineRule="atLeast"/>
+        <w:textAlignment w:val="baseline"/>
+        <w:rPr>
+          <w:rStyle w:val="Emphasis"/>
+          <w:rFonts w:ascii="inherit" w:hAnsi="inherit"/>
+          <w:i w:val="0"/>
+          <w:color w:val="4F4F4F"/>
+          <w:sz w:val="23"/>
+          <w:szCs w:val="23"/>
+          <w:bdr w:val="none" w:sz="0" w:space="0" w:color="auto" w:frame="1"/>
+        </w:rPr>
+      </w:pPr>
+      <w:r>
+        <w:rPr>
+          <w:rStyle w:val="Emphasis"/>
+          <w:rFonts w:ascii="inherit" w:hAnsi="inherit"/>
+          <w:i w:val="0"/>
+          <w:color w:val="4F4F4F"/>
+          <w:sz w:val="23"/>
+          <w:szCs w:val="23"/>
+          <w:bdr w:val="none" w:sz="0" w:space="0" w:color="auto" w:frame="1"/>
+        </w:rPr>
+        <w:t>learing_rate = 0.1 –</w:t>
+      </w:r>
+      <w:r>
+        <w:rPr>
+          <w:rStyle w:val="Emphasis"/>
+          <w:rFonts w:ascii="inherit" w:hAnsi="inherit"/>
+          <w:i w:val="0"/>
+          <w:color w:val="4F4F4F"/>
+          <w:sz w:val="23"/>
+          <w:szCs w:val="23"/>
+          <w:bdr w:val="none" w:sz="0" w:space="0" w:color="auto" w:frame="1"/>
+        </w:rPr>
+        <w:t xml:space="preserve"> While using learning rate of 0.1, the smartcab took more time to reach to a good approximation of the optimal policy. After around 51  or 52 iterations, the smartcab was able to traverse optimally in the environment.</w:t>
+      </w:r>
+    </w:p>
+    <w:p>
+      <w:pPr>
+        <w:pStyle w:val="NormalWeb"/>
+        <w:numPr>
+          <w:ilvl w:val="0"/>
+          <w:numId w:val="3"/>
+        </w:numPr>
+        <w:shd w:val="clear" w:color="auto" w:fill="FFFFFF"/>
+        <w:spacing w:before="0" w:beforeAutospacing="0" w:after="0" w:afterAutospacing="0" w:line="383" w:lineRule="atLeast"/>
+        <w:textAlignment w:val="baseline"/>
+        <w:rPr>
+          <w:rStyle w:val="Emphasis"/>
+          <w:rFonts w:ascii="inherit" w:hAnsi="inherit"/>
+          <w:i w:val="0"/>
+          <w:color w:val="4F4F4F"/>
+          <w:sz w:val="23"/>
+          <w:szCs w:val="23"/>
+          <w:bdr w:val="none" w:sz="0" w:space="0" w:color="auto" w:frame="1"/>
+        </w:rPr>
+      </w:pPr>
       <w:r>
         <w:rPr>
           <w:rStyle w:val="Emphasis"/>
@@ -475,7 +732,7 @@
           <w:szCs w:val="23"/>
           <w:bdr w:val="none" w:sz="0" w:space="0" w:color="auto" w:frame="1"/>
         </w:rPr>
-        <w:t>I</w:t>
+        <w:t>L</w:t>
       </w:r>
       <w:r>
         <w:rPr>
@@ -487,7 +744,7 @@
           <w:szCs w:val="23"/>
           <w:bdr w:val="none" w:sz="0" w:space="0" w:color="auto" w:frame="1"/>
         </w:rPr>
-        <w:t xml:space="preserve"> am using gamma = 0.9. </w:t>
+        <w:t xml:space="preserve">earning_rate = 0.5 – While using the learning rate of 0.5, the smartcan took less time to reach a good approximation of the optimal policy. It started performing better actions, after only 15 or 16 trails in the experiment. </w:t>
       </w:r>
     </w:p>
     <w:p>
@@ -497,6 +754,20 @@
         <w:spacing w:before="0" w:beforeAutospacing="0" w:after="0" w:afterAutospacing="0" w:line="383" w:lineRule="atLeast"/>
         <w:textAlignment w:val="baseline"/>
         <w:rPr>
+          <w:rFonts w:ascii="Helvetica" w:hAnsi="Helvetica"/>
+          <w:color w:val="4F4F4F"/>
+          <w:sz w:val="23"/>
+          <w:szCs w:val="23"/>
+        </w:rPr>
+      </w:pPr>
+    </w:p>
+    <w:p>
+      <w:pPr>
+        <w:pStyle w:val="NormalWeb"/>
+        <w:shd w:val="clear" w:color="auto" w:fill="FFFFFF"/>
+        <w:spacing w:before="0" w:beforeAutospacing="0" w:after="0" w:afterAutospacing="0" w:line="383" w:lineRule="atLeast"/>
+        <w:textAlignment w:val="baseline"/>
+        <w:rPr>
           <w:rStyle w:val="Emphasis"/>
           <w:rFonts w:ascii="inherit" w:hAnsi="inherit"/>
           <w:color w:val="4F4F4F"/>
@@ -516,7 +787,6 @@
           <w:szCs w:val="23"/>
           <w:bdr w:val="none" w:sz="0" w:space="0" w:color="auto" w:frame="1"/>
         </w:rPr>
-        <w:lastRenderedPageBreak/>
         <w:t>QUESTION:</w:t>
       </w:r>
       <w:r>
@@ -548,14 +818,72 @@
         <w:spacing w:before="0" w:beforeAutospacing="0" w:after="0" w:afterAutospacing="0" w:line="383" w:lineRule="atLeast"/>
         <w:textAlignment w:val="baseline"/>
         <w:rPr>
+          <w:rStyle w:val="Emphasis"/>
+          <w:rFonts w:ascii="inherit" w:hAnsi="inherit"/>
+          <w:i w:val="0"/>
+          <w:color w:val="4F4F4F"/>
+          <w:sz w:val="23"/>
+          <w:szCs w:val="23"/>
+          <w:bdr w:val="none" w:sz="0" w:space="0" w:color="auto" w:frame="1"/>
+        </w:rPr>
+      </w:pPr>
+      <w:bookmarkStart w:id="0" w:name="_GoBack"/>
+      <w:r>
+        <w:rPr>
+          <w:rStyle w:val="Emphasis"/>
+          <w:rFonts w:ascii="inherit" w:hAnsi="inherit"/>
+          <w:i w:val="0"/>
+          <w:color w:val="4F4F4F"/>
+          <w:sz w:val="23"/>
+          <w:szCs w:val="23"/>
+          <w:bdr w:val="none" w:sz="0" w:space="0" w:color="auto" w:frame="1"/>
+        </w:rPr>
+        <w:t xml:space="preserve">Answer : Yes, the agent is able to reach the goal in most cases. After, having a good approximation of the q_matrix. The agent is able to traverse in the environment in a systematic manner. After the initial, training the agent no longer misses the deadline. </w:t>
+      </w:r>
+    </w:p>
+    <w:p>
+      <w:pPr>
+        <w:pStyle w:val="NormalWeb"/>
+        <w:shd w:val="clear" w:color="auto" w:fill="FFFFFF"/>
+        <w:spacing w:before="0" w:beforeAutospacing="0" w:after="0" w:afterAutospacing="0" w:line="383" w:lineRule="atLeast"/>
+        <w:textAlignment w:val="baseline"/>
+        <w:rPr>
+          <w:rStyle w:val="Emphasis"/>
+          <w:rFonts w:ascii="inherit" w:hAnsi="inherit" w:hint="eastAsia"/>
+          <w:i w:val="0"/>
+          <w:color w:val="4F4F4F"/>
+          <w:sz w:val="23"/>
+          <w:szCs w:val="23"/>
+          <w:bdr w:val="none" w:sz="0" w:space="0" w:color="auto" w:frame="1"/>
+        </w:rPr>
+      </w:pPr>
+      <w:r>
+        <w:rPr>
+          <w:rStyle w:val="Emphasis"/>
+          <w:rFonts w:ascii="inherit" w:hAnsi="inherit"/>
+          <w:i w:val="0"/>
+          <w:color w:val="4F4F4F"/>
+          <w:sz w:val="23"/>
+          <w:szCs w:val="23"/>
+          <w:bdr w:val="none" w:sz="0" w:space="0" w:color="auto" w:frame="1"/>
+        </w:rPr>
+        <w:t xml:space="preserve">The optimal policy for this environment will be take the route in the environment which gives the maximum reward in long term. </w:t>
+      </w:r>
+    </w:p>
+    <w:bookmarkEnd w:id="0"/>
+    <w:p>
+      <w:pPr>
+        <w:pStyle w:val="NormalWeb"/>
+        <w:shd w:val="clear" w:color="auto" w:fill="FFFFFF"/>
+        <w:spacing w:before="0" w:beforeAutospacing="0" w:after="0" w:afterAutospacing="0" w:line="383" w:lineRule="atLeast"/>
+        <w:textAlignment w:val="baseline"/>
+        <w:rPr>
           <w:rFonts w:ascii="Helvetica" w:hAnsi="Helvetica"/>
           <w:color w:val="4F4F4F"/>
           <w:sz w:val="23"/>
           <w:szCs w:val="23"/>
         </w:rPr>
       </w:pPr>
-      <w:bookmarkStart w:id="0" w:name="_GoBack"/>
-      <w:bookmarkEnd w:id="0"/>
     </w:p>
     <w:p/>
     <w:sectPr>
@@ -571,6 +899,95 @@
 <file path=word/numbering.xml><?xml version="1.0" encoding="utf-8"?>
 <w:numbering xmlns:wpc="http://schemas.microsoft.com/office/word/2010/wordprocessingCanvas" xmlns:mo="http://schemas.microsoft.com/office/mac/office/2008/main" xmlns:mc="http://schemas.openxmlformats.org/markup-compatibility/2006" xmlns:mv="urn:schemas-microsoft-com:mac:vml" xmlns:o="urn:schemas-microsoft-com:office:office" xmlns:r="http://schemas.openxmlformats.org/officeDocument/2006/relationships" xmlns:m="http://schemas.openxmlformats.org/officeDocument/2006/math" xmlns:v="urn:schemas-microsoft-com:vml" xmlns:wp14="http://schemas.microsoft.com/office/word/2010/wordprocessingDrawing" xmlns:wp="http://schemas.openxmlformats.org/drawingml/2006/wordprocessingDrawing" xmlns:w10="urn:schemas-microsoft-com:office:word" xmlns:w="http://schemas.openxmlformats.org/wordprocessingml/2006/main" xmlns:w14="http://schemas.microsoft.com/office/word/2010/wordml" xmlns:wpg="http://schemas.microsoft.com/office/word/2010/wordprocessingGroup" xmlns:wpi="http://schemas.microsoft.com/office/word/2010/wordprocessingInk" xmlns:wne="http://schemas.microsoft.com/office/word/2006/wordml" xmlns:wps="http://schemas.microsoft.com/office/word/2010/wordprocessingShape" mc:Ignorable="w14 wp14">
   <w:abstractNum w:abstractNumId="0">
+    <w:nsid w:val="2BF22BFF"/>
+    <w:multiLevelType w:val="hybridMultilevel"/>
+    <w:tmpl w:val="C3CAA114"/>
+    <w:lvl w:ilvl="0" w:tplc="04090017">
+      <w:start w:val="1"/>
+      <w:numFmt w:val="lowerLetter"/>
+      <w:lvlText w:val="%1)"/>
+      <w:lvlJc w:val="left"/>
+      <w:pPr>
+        <w:ind w:left="720" w:hanging="360"/>
+      </w:pPr>
+      <w:rPr>
+        <w:rFonts w:hint="default"/>
+      </w:rPr>
+    </w:lvl>
+    <w:lvl w:ilvl="1" w:tplc="04090019" w:tentative="1">
+      <w:start w:val="1"/>
+      <w:numFmt w:val="lowerLetter"/>
+      <w:lvlText w:val="%2."/>
+      <w:lvlJc w:val="left"/>
+      <w:pPr>
+        <w:ind w:left="1440" w:hanging="360"/>
+      </w:pPr>
+    </w:lvl>
+    <w:lvl w:ilvl="2" w:tplc="0409001B" w:tentative="1">
+      <w:start w:val="1"/>
+      <w:numFmt w:val="lowerRoman"/>
+      <w:lvlText w:val="%3."/>
+      <w:lvlJc w:val="right"/>
+      <w:pPr>
+        <w:ind w:left="2160" w:hanging="180"/>
+      </w:pPr>
+    </w:lvl>
+    <w:lvl w:ilvl="3" w:tplc="0409000F" w:tentative="1">
+      <w:start w:val="1"/>
+      <w:numFmt w:val="decimal"/>
+      <w:lvlText w:val="%4."/>
+      <w:lvlJc w:val="left"/>
+      <w:pPr>
+        <w:ind w:left="2880" w:hanging="360"/>
+      </w:pPr>
+    </w:lvl>
+    <w:lvl w:ilvl="4" w:tplc="04090019" w:tentative="1">
+      <w:start w:val="1"/>
+      <w:numFmt w:val="lowerLetter"/>
+      <w:lvlText w:val="%5."/>
+      <w:lvlJc w:val="left"/>
+      <w:pPr>
+        <w:ind w:left="3600" w:hanging="360"/>
+      </w:pPr>
+    </w:lvl>
+    <w:lvl w:ilvl="5" w:tplc="0409001B" w:tentative="1">
+      <w:start w:val="1"/>
+      <w:numFmt w:val="lowerRoman"/>
+      <w:lvlText w:val="%6."/>
+      <w:lvlJc w:val="right"/>
+      <w:pPr>
+        <w:ind w:left="4320" w:hanging="180"/>
+      </w:pPr>
+    </w:lvl>
+    <w:lvl w:ilvl="6" w:tplc="0409000F" w:tentative="1">
+      <w:start w:val="1"/>
+      <w:numFmt w:val="decimal"/>
+      <w:lvlText w:val="%7."/>
+      <w:lvlJc w:val="left"/>
+      <w:pPr>
+        <w:ind w:left="5040" w:hanging="360"/>
+      </w:pPr>
+    </w:lvl>
+    <w:lvl w:ilvl="7" w:tplc="04090019" w:tentative="1">
+      <w:start w:val="1"/>
+      <w:numFmt w:val="lowerLetter"/>
+      <w:lvlText w:val="%8."/>
+      <w:lvlJc w:val="left"/>
+      <w:pPr>
+        <w:ind w:left="5760" w:hanging="360"/>
+      </w:pPr>
+    </w:lvl>
+    <w:lvl w:ilvl="8" w:tplc="0409001B" w:tentative="1">
+      <w:start w:val="1"/>
+      <w:numFmt w:val="lowerRoman"/>
+      <w:lvlText w:val="%9."/>
+      <w:lvlJc w:val="right"/>
+      <w:pPr>
+        <w:ind w:left="6480" w:hanging="180"/>
+      </w:pPr>
+    </w:lvl>
+  </w:abstractNum>
+  <w:abstractNum w:abstractNumId="1">
     <w:nsid w:val="4FD7415A"/>
     <w:multiLevelType w:val="hybridMultilevel"/>
     <w:tmpl w:val="D4EC1CF4"/>
@@ -659,7 +1076,102 @@
       </w:pPr>
     </w:lvl>
   </w:abstractNum>
+  <w:abstractNum w:abstractNumId="2">
+    <w:nsid w:val="6CBD4F24"/>
+    <w:multiLevelType w:val="hybridMultilevel"/>
+    <w:tmpl w:val="18305D02"/>
+    <w:lvl w:ilvl="0" w:tplc="04090017">
+      <w:start w:val="1"/>
+      <w:numFmt w:val="lowerLetter"/>
+      <w:lvlText w:val="%1)"/>
+      <w:lvlJc w:val="left"/>
+      <w:pPr>
+        <w:ind w:left="720" w:hanging="360"/>
+      </w:pPr>
+      <w:rPr>
+        <w:rFonts w:hint="default"/>
+      </w:rPr>
+    </w:lvl>
+    <w:lvl w:ilvl="1" w:tplc="04090019" w:tentative="1">
+      <w:start w:val="1"/>
+      <w:numFmt w:val="lowerLetter"/>
+      <w:lvlText w:val="%2."/>
+      <w:lvlJc w:val="left"/>
+      <w:pPr>
+        <w:ind w:left="1440" w:hanging="360"/>
+      </w:pPr>
+    </w:lvl>
+    <w:lvl w:ilvl="2" w:tplc="0409001B" w:tentative="1">
+      <w:start w:val="1"/>
+      <w:numFmt w:val="lowerRoman"/>
+      <w:lvlText w:val="%3."/>
+      <w:lvlJc w:val="right"/>
+      <w:pPr>
+        <w:ind w:left="2160" w:hanging="180"/>
+      </w:pPr>
+    </w:lvl>
+    <w:lvl w:ilvl="3" w:tplc="0409000F" w:tentative="1">
+      <w:start w:val="1"/>
+      <w:numFmt w:val="decimal"/>
+      <w:lvlText w:val="%4."/>
+      <w:lvlJc w:val="left"/>
+      <w:pPr>
+        <w:ind w:left="2880" w:hanging="360"/>
+      </w:pPr>
+    </w:lvl>
+    <w:lvl w:ilvl="4" w:tplc="04090019" w:tentative="1">
+      <w:start w:val="1"/>
+      <w:numFmt w:val="lowerLetter"/>
+      <w:lvlText w:val="%5."/>
+      <w:lvlJc w:val="left"/>
+      <w:pPr>
+        <w:ind w:left="3600" w:hanging="360"/>
+      </w:pPr>
+    </w:lvl>
+    <w:lvl w:ilvl="5" w:tplc="0409001B" w:tentative="1">
+      <w:start w:val="1"/>
+      <w:numFmt w:val="lowerRoman"/>
+      <w:lvlText w:val="%6."/>
+      <w:lvlJc w:val="right"/>
+      <w:pPr>
+        <w:ind w:left="4320" w:hanging="180"/>
+      </w:pPr>
+    </w:lvl>
+    <w:lvl w:ilvl="6" w:tplc="0409000F" w:tentative="1">
+      <w:start w:val="1"/>
+      <w:numFmt w:val="decimal"/>
+      <w:lvlText w:val="%7."/>
+      <w:lvlJc w:val="left"/>
+      <w:pPr>
+        <w:ind w:left="5040" w:hanging="360"/>
+      </w:pPr>
+    </w:lvl>
+    <w:lvl w:ilvl="7" w:tplc="04090019" w:tentative="1">
+      <w:start w:val="1"/>
+      <w:numFmt w:val="lowerLetter"/>
+      <w:lvlText w:val="%8."/>
+      <w:lvlJc w:val="left"/>
+      <w:pPr>
+        <w:ind w:left="5760" w:hanging="360"/>
+      </w:pPr>
+    </w:lvl>
+    <w:lvl w:ilvl="8" w:tplc="0409001B" w:tentative="1">
+      <w:start w:val="1"/>
+      <w:numFmt w:val="lowerRoman"/>
+      <w:lvlText w:val="%9."/>
+      <w:lvlJc w:val="right"/>
+      <w:pPr>
+        <w:ind w:left="6480" w:hanging="180"/>
+      </w:pPr>
+    </w:lvl>
+  </w:abstractNum>
   <w:num w:numId="1">
+    <w:abstractNumId w:val="1"/>
+  </w:num>
+  <w:num w:numId="2">
+    <w:abstractNumId w:val="2"/>
+  </w:num>
+  <w:num w:numId="3">
     <w:abstractNumId w:val="0"/>
   </w:num>
 </w:numbering>

</xml_diff>